<commit_message>
added more design info;
</commit_message>
<xml_diff>
--- a/design/server.docx
+++ b/design/server.docx
@@ -108,21 +108,7 @@
         <w:rPr>
           <w:lang w:val="en-US"/>
         </w:rPr>
-        <w:t xml:space="preserve">During its main loop the server will accept new </w:t>
-      </w:r>
-      <w:proofErr w:type="gramStart"/>
-      <w:r>
-        <w:rPr>
-          <w:lang w:val="en-US"/>
-        </w:rPr>
-        <w:t>clients, and</w:t>
-      </w:r>
-      <w:proofErr w:type="gramEnd"/>
-      <w:r>
-        <w:rPr>
-          <w:lang w:val="en-US"/>
-        </w:rPr>
-        <w:t xml:space="preserve"> will </w:t>
+        <w:t xml:space="preserve">During its main loop the server will accept new clients, and will </w:t>
       </w:r>
       <w:r>
         <w:rPr>
@@ -150,6 +136,54 @@
           <w:lang w:val="en-US"/>
         </w:rPr>
         <w:t>For each new client, a new thread will be started, dedicated for communication with this client.</w:t>
+      </w:r>
+    </w:p>
+    <w:p>
+      <w:pPr>
+        <w:rPr>
+          <w:lang w:val="en-US"/>
+        </w:rPr>
+      </w:pPr>
+    </w:p>
+    <w:p>
+      <w:pPr>
+        <w:rPr>
+          <w:u w:val="single"/>
+          <w:lang w:val="en-US"/>
+        </w:rPr>
+      </w:pPr>
+      <w:r>
+        <w:rPr>
+          <w:u w:val="single"/>
+          <w:lang w:val="en-US"/>
+        </w:rPr>
+        <w:t>Server</w:t>
+      </w:r>
+    </w:p>
+    <w:p>
+      <w:pPr>
+        <w:rPr>
+          <w:lang w:val="en-US"/>
+        </w:rPr>
+      </w:pPr>
+      <w:r>
+        <w:rPr>
+          <w:lang w:val="en-US"/>
+        </w:rPr>
+        <w:t>The server component will be responsible for the “global” state of the server application.</w:t>
+      </w:r>
+    </w:p>
+    <w:p>
+      <w:pPr>
+        <w:rPr>
+          <w:lang w:val="en-US"/>
+        </w:rPr>
+      </w:pPr>
+      <w:r>
+        <w:rPr>
+          <w:lang w:val="en-US"/>
+        </w:rPr>
+        <w:t>The communication channels will be as a member of the server object, which will allow us to easily check for the current amount of working channels, close channels if necessary, and pass channels the needed interfaces (through which they’ll be able to perform thread-safe actions).</w:t>
       </w:r>
     </w:p>
     <w:p>
@@ -221,21 +255,7 @@
         <w:rPr>
           <w:lang w:val="en-US"/>
         </w:rPr>
-        <w:t xml:space="preserve">Through interfaces passed to each communication channel, each implementing a specific action (for example – </w:t>
-      </w:r>
-      <w:proofErr w:type="spellStart"/>
-      <w:r>
-        <w:rPr>
-          <w:lang w:val="en-US"/>
-        </w:rPr>
-        <w:t>DBManager</w:t>
-      </w:r>
-      <w:proofErr w:type="spellEnd"/>
-      <w:r>
-        <w:rPr>
-          <w:lang w:val="en-US"/>
-        </w:rPr>
-        <w:t xml:space="preserve"> which governs data insertion/query).</w:t>
+        <w:t>Through interfaces passed to each communication channel, each implementing a specific action (for example – DBManager which governs data insertion/query).</w:t>
       </w:r>
     </w:p>
     <w:p>
@@ -253,77 +273,146 @@
         <w:rPr>
           <w:lang w:val="en-US"/>
         </w:rPr>
-        <w:t xml:space="preserve">Through a global </w:t>
-      </w:r>
-      <w:proofErr w:type="spellStart"/>
-      <w:r>
-        <w:rPr>
-          <w:lang w:val="en-US"/>
-        </w:rPr>
-        <w:t>ActionQueue</w:t>
-      </w:r>
-      <w:proofErr w:type="spellEnd"/>
-      <w:r>
-        <w:rPr>
-          <w:lang w:val="en-US"/>
-        </w:rPr>
-        <w:t xml:space="preserve"> which will receive actions from the communication channel. Responses will be implemented by using another </w:t>
-      </w:r>
-      <w:proofErr w:type="spellStart"/>
-      <w:r>
-        <w:rPr>
-          <w:lang w:val="en-US"/>
-        </w:rPr>
-        <w:t>ActionQueue</w:t>
-      </w:r>
-      <w:proofErr w:type="spellEnd"/>
-      <w:r>
-        <w:rPr>
-          <w:lang w:val="en-US"/>
-        </w:rPr>
-        <w:t xml:space="preserve"> which will reside inside the communication channel and will be used by the global </w:t>
-      </w:r>
-      <w:proofErr w:type="spellStart"/>
-      <w:r>
-        <w:rPr>
-          <w:lang w:val="en-US"/>
-        </w:rPr>
-        <w:t>ActionQueue</w:t>
-      </w:r>
-      <w:proofErr w:type="spellEnd"/>
-      <w:r>
-        <w:rPr>
-          <w:lang w:val="en-US"/>
-        </w:rPr>
-        <w:t xml:space="preserve"> to insert “response actions” </w:t>
-      </w:r>
-      <w:r>
-        <w:rPr>
-          <w:lang w:val="en-US"/>
-        </w:rPr>
-        <w:t xml:space="preserve">after performing an action (for example – after data query was done, insert a “query answer action” to the appropriate communication channel </w:t>
-      </w:r>
-      <w:proofErr w:type="spellStart"/>
-      <w:r>
-        <w:rPr>
-          <w:lang w:val="en-US"/>
-        </w:rPr>
-        <w:t>ActionQueue</w:t>
-      </w:r>
-      <w:proofErr w:type="spellEnd"/>
-      <w:r>
-        <w:rPr>
-          <w:lang w:val="en-US"/>
-        </w:rPr>
-        <w:t>).</w:t>
-      </w:r>
-    </w:p>
-    <w:p>
-      <w:pPr>
-        <w:rPr>
-          <w:lang w:val="en-US"/>
-        </w:rPr>
-      </w:pPr>
+        <w:t xml:space="preserve">Through a global ActionQueue which will receive actions from the communication channel. Responses will be implemented by using another ActionQueue which will reside inside the communication channel and will be used by the global ActionQueue to insert “response actions” </w:t>
+      </w:r>
+      <w:r>
+        <w:rPr>
+          <w:lang w:val="en-US"/>
+        </w:rPr>
+        <w:t>after performing an action (for example – after data query was done, insert a “query answer action” to the appropriate communication channel ActionQueue).</w:t>
+      </w:r>
+    </w:p>
+    <w:p>
+      <w:pPr>
+        <w:rPr>
+          <w:lang w:val="en-US"/>
+        </w:rPr>
+      </w:pPr>
+    </w:p>
+    <w:p>
+      <w:pPr>
+        <w:rPr>
+          <w:u w:val="single"/>
+          <w:lang w:val="en-US"/>
+        </w:rPr>
+      </w:pPr>
+      <w:r>
+        <w:rPr>
+          <w:u w:val="single"/>
+          <w:lang w:val="en-US"/>
+        </w:rPr>
+        <w:t>Actions</w:t>
+      </w:r>
+    </w:p>
+    <w:p>
+      <w:pPr>
+        <w:rPr>
+          <w:lang w:val="en-US"/>
+        </w:rPr>
+      </w:pPr>
+      <w:r>
+        <w:rPr>
+          <w:lang w:val="en-US"/>
+        </w:rPr>
+        <w:lastRenderedPageBreak/>
+        <w:t>Non-thread-safe actions (for example – DB queries) must be done via an external component, and not directly via the channels themselves.</w:t>
+      </w:r>
+    </w:p>
+    <w:p>
+      <w:pPr>
+        <w:rPr>
+          <w:lang w:val="en-US"/>
+        </w:rPr>
+      </w:pPr>
+      <w:r>
+        <w:rPr>
+          <w:lang w:val="en-US"/>
+        </w:rPr>
+        <w:t>We should implement an interface for the channels to communicate with this external component and perform actions through it.</w:t>
+      </w:r>
+    </w:p>
+    <w:p>
+      <w:pPr>
+        <w:rPr>
+          <w:lang w:val="en-US"/>
+        </w:rPr>
+      </w:pPr>
+    </w:p>
+    <w:p>
+      <w:pPr>
+        <w:rPr>
+          <w:u w:val="single"/>
+          <w:lang w:val="en-US"/>
+        </w:rPr>
+      </w:pPr>
+      <w:r>
+        <w:rPr>
+          <w:u w:val="single"/>
+          <w:lang w:val="en-US"/>
+        </w:rPr>
+        <w:t>Representation of program in a diagram:</w:t>
+      </w:r>
+    </w:p>
+    <w:p>
+      <w:pPr>
+        <w:rPr>
+          <w:lang w:val="en-US"/>
+        </w:rPr>
+      </w:pPr>
+      <w:r>
+        <w:rPr>
+          <w:noProof/>
+          <w:lang w:val="en-US"/>
+        </w:rPr>
+        <w:drawing>
+          <wp:inline distT="0" distB="0" distL="0" distR="0" wp14:anchorId="2C7CC78B" wp14:editId="01CB2866">
+            <wp:extent cx="5731510" cy="4933315"/>
+            <wp:effectExtent l="0" t="0" r="2540" b="635"/>
+            <wp:docPr id="1" name="תמונה 1"/>
+            <wp:cNvGraphicFramePr>
+              <a:graphicFrameLocks xmlns:a="http://schemas.openxmlformats.org/drawingml/2006/main" noChangeAspect="1"/>
+            </wp:cNvGraphicFramePr>
+            <a:graphic xmlns:a="http://schemas.openxmlformats.org/drawingml/2006/main">
+              <a:graphicData uri="http://schemas.openxmlformats.org/drawingml/2006/picture">
+                <pic:pic xmlns:pic="http://schemas.openxmlformats.org/drawingml/2006/picture">
+                  <pic:nvPicPr>
+                    <pic:cNvPr id="0" name="Picture 1"/>
+                    <pic:cNvPicPr>
+                      <a:picLocks noChangeAspect="1" noChangeArrowheads="1"/>
+                    </pic:cNvPicPr>
+                  </pic:nvPicPr>
+                  <pic:blipFill>
+                    <a:blip r:embed="rId5">
+                      <a:extLst>
+                        <a:ext uri="{28A0092B-C50C-407E-A947-70E740481C1C}">
+                          <a14:useLocalDpi xmlns:a14="http://schemas.microsoft.com/office/drawing/2010/main" val="0"/>
+                        </a:ext>
+                      </a:extLst>
+                    </a:blip>
+                    <a:srcRect/>
+                    <a:stretch>
+                      <a:fillRect/>
+                    </a:stretch>
+                  </pic:blipFill>
+                  <pic:spPr bwMode="auto">
+                    <a:xfrm>
+                      <a:off x="0" y="0"/>
+                      <a:ext cx="5731510" cy="4933315"/>
+                    </a:xfrm>
+                    <a:prstGeom prst="rect">
+                      <a:avLst/>
+                    </a:prstGeom>
+                    <a:noFill/>
+                    <a:ln>
+                      <a:noFill/>
+                    </a:ln>
+                  </pic:spPr>
+                </pic:pic>
+              </a:graphicData>
+            </a:graphic>
+          </wp:inline>
+        </w:drawing>
+      </w:r>
     </w:p>
     <w:sectPr>
       <w:pgSz w:w="11906" w:h="16838"/>

</xml_diff>